<commit_message>
se actualizaron los diagrams de clases y el documento se termino
</commit_message>
<xml_diff>
--- a/Documentos de avance/Segunda Entrega PDanzas.docx
+++ b/Documentos de avance/Segunda Entrega PDanzas.docx
@@ -200,15 +200,7 @@
       <w:bookmarkStart w:id="1" w:name="_cmsjtbpmhpsb" w:colFirst="0" w:colLast="0"/>
       <w:bookmarkEnd w:id="1"/>
       <w:r>
-        <w:t xml:space="preserve">Primera entrega: avance del proyecto de </w:t>
-      </w:r>
-      <w:proofErr w:type="spellStart"/>
-      <w:r>
-        <w:t>Ared</w:t>
-      </w:r>
-      <w:proofErr w:type="spellEnd"/>
-      <w:r>
-        <w:t xml:space="preserve"> Espacio </w:t>
+        <w:t xml:space="preserve">Primera entrega: avance del proyecto de Ared Espacio </w:t>
       </w:r>
     </w:p>
     <w:p>
@@ -4080,15 +4072,7 @@
               <w:pStyle w:val="tituloSubContenido"/>
             </w:pPr>
             <w:r>
-              <w:t xml:space="preserve">El sistema MiAMi mostrará una pantalla con la información del usuario, los cursos inscritos, campos de texto para modificar la información personal, </w:t>
-            </w:r>
-            <w:proofErr w:type="spellStart"/>
-            <w:r>
-              <w:t>combobox</w:t>
-            </w:r>
-            <w:proofErr w:type="spellEnd"/>
-            <w:r>
-              <w:t xml:space="preserve"> para los bailes y clases,  y dos opciones, guardar y cancelar.</w:t>
+              <w:t>El sistema MiAMi mostrará una pantalla con la información del usuario, los cursos inscritos, campos de texto para modificar la información personal, combobox para los bailes y clases,  y dos opciones, guardar y cancelar.</w:t>
             </w:r>
           </w:p>
           <w:p>
@@ -4825,16 +4809,7 @@
                 <w:sz w:val="22"/>
                 <w:lang w:eastAsia="es-MX"/>
               </w:rPr>
-              <w:t xml:space="preserve">El actor desea administrar </w:t>
-            </w:r>
-            <w:proofErr w:type="gramStart"/>
-            <w:r>
-              <w:rPr>
-                <w:rFonts w:eastAsia="Times New Roman" w:cs="Arial"/>
-                <w:sz w:val="22"/>
-                <w:lang w:eastAsia="es-MX"/>
-              </w:rPr>
-              <w:t xml:space="preserve">los </w:t>
+              <w:t xml:space="preserve">El actor desea administrar los </w:t>
             </w:r>
             <w:r>
               <w:rPr>
@@ -4844,7 +4819,6 @@
               </w:rPr>
               <w:t>maestro</w:t>
             </w:r>
-            <w:proofErr w:type="gramEnd"/>
             <w:r>
               <w:rPr>
                 <w:rFonts w:eastAsia="Times New Roman" w:cs="Arial"/>
@@ -7730,15 +7704,7 @@
               <w:pStyle w:val="tituloSubContenido"/>
             </w:pPr>
             <w:r>
-              <w:t xml:space="preserve">El sistema MiAMi mostrará una pantalla con la información del usuario, los cursos inscritos, campos de texto para modificar la información personal, </w:t>
-            </w:r>
-            <w:proofErr w:type="spellStart"/>
-            <w:r>
-              <w:t>combobox</w:t>
-            </w:r>
-            <w:proofErr w:type="spellEnd"/>
-            <w:r>
-              <w:t xml:space="preserve"> para los bailes y clases,  y dos opciones, guardar y cancelar.</w:t>
+              <w:t>El sistema MiAMi mostrará una pantalla con la información del usuario, los cursos inscritos, campos de texto para modificar la información personal, combobox para los bailes y clases,  y dos opciones, guardar y cancelar.</w:t>
             </w:r>
           </w:p>
           <w:p>
@@ -8575,15 +8541,7 @@
               <w:pStyle w:val="tituloSubContenido"/>
             </w:pPr>
             <w:r>
-              <w:t xml:space="preserve">El sistema MiAMi mostrará una pantalla con la información del usuario, los cursos inscritos, campos de texto para modificar la información personal, </w:t>
-            </w:r>
-            <w:proofErr w:type="spellStart"/>
-            <w:r>
-              <w:t>combobox</w:t>
-            </w:r>
-            <w:proofErr w:type="spellEnd"/>
-            <w:r>
-              <w:t xml:space="preserve"> </w:t>
+              <w:t xml:space="preserve">El sistema MiAMi mostrará una pantalla con la información del usuario, los cursos inscritos, campos de texto para modificar la información personal, combobox </w:t>
             </w:r>
             <w:r>
               <w:t>para los bailes y clases,  y tres</w:t>
@@ -10296,15 +10254,7 @@
               <w:t xml:space="preserve"> y dará cl</w:t>
             </w:r>
             <w:r>
-              <w:t xml:space="preserve">ic en </w:t>
-            </w:r>
-            <w:proofErr w:type="gramStart"/>
-            <w:r>
-              <w:t>el</w:t>
-            </w:r>
-            <w:proofErr w:type="gramEnd"/>
-            <w:r>
-              <w:t xml:space="preserve"> opción de guardar nueva danza</w:t>
+              <w:t>ic en el opción de guardar nueva danza</w:t>
             </w:r>
             <w:r>
               <w:t>.</w:t>
@@ -11241,15 +11191,7 @@
               <w:t xml:space="preserve"> y dará cl</w:t>
             </w:r>
             <w:r>
-              <w:t xml:space="preserve">ic en </w:t>
-            </w:r>
-            <w:proofErr w:type="gramStart"/>
-            <w:r>
-              <w:t>el</w:t>
-            </w:r>
-            <w:proofErr w:type="gramEnd"/>
-            <w:r>
-              <w:t xml:space="preserve"> opción de guardar nuevo grupo</w:t>
+              <w:t>ic en el opción de guardar nuevo grupo</w:t>
             </w:r>
             <w:r>
               <w:t>.</w:t>
@@ -11896,7 +11838,6 @@
               </w:rPr>
               <w:t xml:space="preserve">Se </w:t>
             </w:r>
-            <w:proofErr w:type="spellStart"/>
             <w:r>
               <w:rPr>
                 <w:rFonts w:eastAsia="Times New Roman" w:cs="Arial"/>
@@ -11905,7 +11846,6 @@
               </w:rPr>
               <w:t>elimino</w:t>
             </w:r>
-            <w:proofErr w:type="spellEnd"/>
             <w:r>
               <w:rPr>
                 <w:rFonts w:eastAsia="Times New Roman" w:cs="Arial"/>
@@ -14398,15 +14338,7 @@
                 <w:sz w:val="22"/>
                 <w:lang w:eastAsia="es-MX"/>
               </w:rPr>
-              <w:t xml:space="preserve">Se eliminó un pago de </w:t>
-            </w:r>
-            <w:r>
-              <w:rPr>
-                <w:rFonts w:eastAsia="Times New Roman" w:cs="Arial"/>
-                <w:sz w:val="22"/>
-                <w:lang w:eastAsia="es-MX"/>
-              </w:rPr>
-              <w:t>mensualidad o inscripción si es el caso.</w:t>
+              <w:t>Se eliminó un pago de mensualidad o inscripción si es el caso.</w:t>
             </w:r>
           </w:p>
         </w:tc>
@@ -14660,27 +14592,13 @@
               <w:t xml:space="preserve">El sistema muestra una pantalla </w:t>
             </w:r>
             <w:r>
-              <w:t xml:space="preserve">con una </w:t>
-            </w:r>
-            <w:r>
-              <w:t xml:space="preserve">tabla con </w:t>
-            </w:r>
-            <w:proofErr w:type="gramStart"/>
-            <w:r>
-              <w:t xml:space="preserve">los </w:t>
+              <w:t xml:space="preserve">con una tabla con los </w:t>
             </w:r>
             <w:r>
               <w:t>ingreso</w:t>
             </w:r>
             <w:r>
-              <w:t xml:space="preserve"> existentes</w:t>
-            </w:r>
-            <w:proofErr w:type="gramEnd"/>
-            <w:r>
-              <w:t xml:space="preserve"> de inscripción</w:t>
-            </w:r>
-            <w:r>
-              <w:t xml:space="preserve">, dos campos para seleccionar la fecha en las cuales están los pagos y tres botones registrar pago, eliminar </w:t>
+              <w:t xml:space="preserve"> existentes de inscripción, dos campos para seleccionar la fecha en las cuales están los pagos y tres botones registrar pago, eliminar </w:t>
             </w:r>
             <w:r>
               <w:t>ingreso</w:t>
@@ -14689,16 +14607,24 @@
               <w:t xml:space="preserve"> y ver total de </w:t>
             </w:r>
             <w:r>
+              <w:t>ingresos</w:t>
+            </w:r>
+            <w:r>
+              <w:t xml:space="preserve">. </w:t>
+            </w:r>
+          </w:p>
+          <w:p>
+            <w:pPr>
+              <w:pStyle w:val="tituloSubContenido"/>
+            </w:pPr>
+            <w:r>
+              <w:t xml:space="preserve">El actor dará clic en  registrar </w:t>
+            </w:r>
+            <w:r>
               <w:t>ingreso</w:t>
             </w:r>
             <w:r>
-              <w:t>s</w:t>
-            </w:r>
-            <w:r>
-              <w:t>.</w:t>
-            </w:r>
-            <w:r>
-              <w:t xml:space="preserve"> </w:t>
+              <w:t xml:space="preserve"> en la sección de inscripción.</w:t>
             </w:r>
           </w:p>
           <w:p>
@@ -14706,32 +14632,10 @@
               <w:pStyle w:val="tituloSubContenido"/>
             </w:pPr>
             <w:r>
-              <w:t xml:space="preserve">El actor dará clic en  registrar </w:t>
-            </w:r>
-            <w:r>
-              <w:t>ingreso</w:t>
-            </w:r>
-            <w:r>
-              <w:t xml:space="preserve"> en la sección de inscripción.</w:t>
-            </w:r>
-          </w:p>
-          <w:p>
-            <w:pPr>
-              <w:pStyle w:val="tituloSubContenido"/>
-            </w:pPr>
-            <w:r>
               <w:t xml:space="preserve">El sistema </w:t>
             </w:r>
             <w:r>
-              <w:t xml:space="preserve">abrirá una ventana con 2 </w:t>
-            </w:r>
-            <w:proofErr w:type="spellStart"/>
-            <w:r>
-              <w:t>combobox</w:t>
-            </w:r>
-            <w:proofErr w:type="spellEnd"/>
-            <w:r>
-              <w:t xml:space="preserve"> para seleccionar un alumno y una promoción, un campo para la fecha y dos campos de texto para el monto y la descripción, dos botones para guardar y cancelar.</w:t>
+              <w:t>abrirá una ventana con 2 combobox para seleccionar un alumno y una promoción, un campo para la fecha y dos campos de texto para el monto y la descripción, dos botones para guardar y cancelar.</w:t>
             </w:r>
           </w:p>
           <w:p>
@@ -14831,101 +14735,59 @@
               <w:pStyle w:val="tituloSubContenido"/>
             </w:pPr>
             <w:r>
-              <w:t xml:space="preserve">El sistema muestra una pantalla con una tabla con </w:t>
-            </w:r>
-            <w:proofErr w:type="gramStart"/>
-            <w:r>
-              <w:t xml:space="preserve">los </w:t>
+              <w:t xml:space="preserve">El sistema muestra una pantalla con una tabla con los </w:t>
+            </w:r>
+            <w:r>
+              <w:t xml:space="preserve">ingreso </w:t>
+            </w:r>
+            <w:r>
+              <w:t xml:space="preserve">existentes de mensualidad, dos campos para seleccionar la fecha en las cuales están los pagos y tres botones registrar pago, eliminar </w:t>
+            </w:r>
+            <w:r>
+              <w:t xml:space="preserve">ingreso </w:t>
+            </w:r>
+            <w:r>
+              <w:t xml:space="preserve">y ver total de </w:t>
             </w:r>
             <w:r>
               <w:t>ingreso</w:t>
             </w:r>
             <w:r>
-              <w:t xml:space="preserve"> </w:t>
-            </w:r>
-            <w:r>
-              <w:t>existentes</w:t>
-            </w:r>
-            <w:proofErr w:type="gramEnd"/>
-            <w:r>
-              <w:t xml:space="preserve"> de </w:t>
-            </w:r>
-            <w:r>
-              <w:t>mensualidad</w:t>
-            </w:r>
-            <w:r>
-              <w:t xml:space="preserve">, dos campos para seleccionar la fecha en las cuales están los pagos y tres botones registrar pago, eliminar </w:t>
+              <w:t xml:space="preserve">. </w:t>
+            </w:r>
+          </w:p>
+          <w:p>
+            <w:pPr>
+              <w:pStyle w:val="tituloSubContenido"/>
+            </w:pPr>
+            <w:r>
+              <w:t xml:space="preserve">El actor dará clic en  registrar </w:t>
             </w:r>
             <w:r>
               <w:t>ingreso</w:t>
             </w:r>
             <w:r>
-              <w:t xml:space="preserve"> </w:t>
-            </w:r>
-            <w:r>
-              <w:t xml:space="preserve">y ver total de </w:t>
+              <w:t xml:space="preserve"> en la sección de </w:t>
+            </w:r>
+            <w:r>
+              <w:t>mensualidades</w:t>
+            </w:r>
+            <w:r>
+              <w:t>.</w:t>
+            </w:r>
+          </w:p>
+          <w:p>
+            <w:pPr>
+              <w:pStyle w:val="tituloSubContenido"/>
+            </w:pPr>
+            <w:r>
+              <w:t xml:space="preserve">El sistema abrirá una ventana donde se muestra el adeudo del alumno, las fechas de </w:t>
             </w:r>
             <w:r>
               <w:t>ingreso</w:t>
             </w:r>
             <w:r>
-              <w:t xml:space="preserve">. </w:t>
-            </w:r>
-          </w:p>
-          <w:p>
-            <w:pPr>
-              <w:pStyle w:val="tituloSubContenido"/>
-            </w:pPr>
-            <w:r>
-              <w:t xml:space="preserve">El actor dará clic en  registrar </w:t>
-            </w:r>
-            <w:r>
-              <w:t>ingreso</w:t>
-            </w:r>
-            <w:r>
-              <w:t xml:space="preserve"> en la sección de </w:t>
-            </w:r>
-            <w:r>
-              <w:t>mensualidades</w:t>
-            </w:r>
-            <w:r>
-              <w:t>.</w:t>
-            </w:r>
-          </w:p>
-          <w:p>
-            <w:pPr>
-              <w:pStyle w:val="tituloSubContenido"/>
-            </w:pPr>
-            <w:r>
-              <w:t>El sistema abrirá una ventana</w:t>
-            </w:r>
-            <w:r>
-              <w:t xml:space="preserve"> donde se muestra el adeudo del alumno, las fechas de </w:t>
-            </w:r>
-            <w:r>
-              <w:t>ingreso</w:t>
-            </w:r>
-            <w:r>
-              <w:t xml:space="preserve">, las clases a las que </w:t>
-            </w:r>
-            <w:proofErr w:type="spellStart"/>
-            <w:r>
-              <w:t>esta</w:t>
-            </w:r>
-            <w:proofErr w:type="spellEnd"/>
-            <w:r>
-              <w:t xml:space="preserve"> inscrito,</w:t>
-            </w:r>
-            <w:r>
-              <w:t xml:space="preserve"> 2 </w:t>
-            </w:r>
-            <w:proofErr w:type="spellStart"/>
-            <w:r>
-              <w:t>combobox</w:t>
-            </w:r>
-            <w:proofErr w:type="spellEnd"/>
-            <w:r>
-              <w:t xml:space="preserve"> para seleccionar un alumno y una </w:t>
+              <w:t xml:space="preserve">, las clases a las que esta inscrito, 2 combobox para seleccionar un alumno y una </w:t>
             </w:r>
             <w:r>
               <w:lastRenderedPageBreak/>
@@ -15136,10 +14998,7 @@
               <w:t xml:space="preserve"> de la tabla de </w:t>
             </w:r>
             <w:r>
-              <w:t>ingreso</w:t>
-            </w:r>
-            <w:r>
-              <w:t xml:space="preserve"> </w:t>
+              <w:t xml:space="preserve">ingreso </w:t>
             </w:r>
             <w:r>
               <w:t xml:space="preserve">y selecciona la opción de eliminar </w:t>
@@ -16017,15 +15876,7 @@
               <w:t xml:space="preserve">El sistema </w:t>
             </w:r>
             <w:r>
-              <w:t xml:space="preserve">muestra la lista de alumnos de la clase con </w:t>
-            </w:r>
-            <w:proofErr w:type="spellStart"/>
-            <w:r>
-              <w:t>chechbox</w:t>
-            </w:r>
-            <w:proofErr w:type="spellEnd"/>
-            <w:r>
-              <w:t xml:space="preserve"> para asignar asistencia</w:t>
+              <w:t>muestra la lista de alumnos de la clase con chechbox para asignar asistencia</w:t>
             </w:r>
             <w:r>
               <w:t>, dos botones guardar y cancelar</w:t>
@@ -16881,15 +16732,7 @@
               <w:t xml:space="preserve"> descuento, </w:t>
             </w:r>
             <w:r>
-              <w:t xml:space="preserve">un </w:t>
-            </w:r>
-            <w:proofErr w:type="spellStart"/>
-            <w:r>
-              <w:t>combobox</w:t>
-            </w:r>
-            <w:proofErr w:type="spellEnd"/>
-            <w:r>
-              <w:t xml:space="preserve"> para seleccionar si es para mensualidades o inscripciones</w:t>
+              <w:t>un combobox para seleccionar si es para mensualidades o inscripciones</w:t>
             </w:r>
             <w:r>
               <w:t xml:space="preserve"> y dos botones para cancelar y guardar</w:t>
@@ -17030,17 +16873,8 @@
                 <w:rFonts w:eastAsia="Times New Roman"/>
                 <w:lang w:eastAsia="es-MX"/>
               </w:rPr>
-              <w:t xml:space="preserve">Debe existir al menos una </w:t>
-            </w:r>
-            <w:proofErr w:type="spellStart"/>
-            <w:r>
-              <w:rPr>
-                <w:rFonts w:eastAsia="Times New Roman"/>
-                <w:lang w:eastAsia="es-MX"/>
-              </w:rPr>
-              <w:t>promocion</w:t>
-            </w:r>
-            <w:proofErr w:type="spellEnd"/>
+              <w:t>Debe existir al menos una promocion</w:t>
+            </w:r>
             <w:r>
               <w:t>)</w:t>
             </w:r>
@@ -17946,15 +17780,7 @@
               <w:t xml:space="preserve">monto, descripción, un campo para seleccionar la fecha y </w:t>
             </w:r>
             <w:r>
-              <w:t xml:space="preserve">un </w:t>
-            </w:r>
-            <w:proofErr w:type="spellStart"/>
-            <w:r>
-              <w:t>combobox</w:t>
-            </w:r>
-            <w:proofErr w:type="spellEnd"/>
-            <w:r>
-              <w:t xml:space="preserve"> para seleccionar </w:t>
+              <w:t xml:space="preserve">un combobox para seleccionar </w:t>
             </w:r>
             <w:r>
               <w:t xml:space="preserve"> a un maestro.</w:t>
@@ -18715,23 +18541,7 @@
                 <w:sz w:val="22"/>
                 <w:lang w:eastAsia="es-MX"/>
               </w:rPr>
-              <w:t xml:space="preserve">Se creó o elimino un </w:t>
-            </w:r>
-            <w:r>
-              <w:rPr>
-                <w:rFonts w:eastAsia="Times New Roman" w:cs="Arial"/>
-                <w:sz w:val="22"/>
-                <w:lang w:eastAsia="es-MX"/>
-              </w:rPr>
-              <w:t xml:space="preserve">gasto variable </w:t>
-            </w:r>
-            <w:r>
-              <w:rPr>
-                <w:rFonts w:eastAsia="Times New Roman" w:cs="Arial"/>
-                <w:sz w:val="22"/>
-                <w:lang w:eastAsia="es-MX"/>
-              </w:rPr>
-              <w:t>según el caso.</w:t>
+              <w:t>Se creó o elimino un gasto variable según el caso.</w:t>
             </w:r>
           </w:p>
         </w:tc>
@@ -20800,13 +20610,101 @@
       <w:r>
         <w:t xml:space="preserve"> administrar pagos salariales</w:t>
       </w:r>
+    </w:p>
+    <w:p>
+      <w:pPr>
+        <w:keepNext/>
+      </w:pPr>
+      <w:r>
+        <w:lastRenderedPageBreak/>
+        <w:t xml:space="preserve"> </w:t>
+      </w:r>
+      <w:r>
+        <w:rPr>
+          <w:noProof/>
+          <w:lang w:eastAsia="es-MX"/>
+        </w:rPr>
+        <w:drawing>
+          <wp:inline distT="0" distB="0" distL="0" distR="0" wp14:anchorId="1F464953" wp14:editId="09C25595">
+            <wp:extent cx="6288952" cy="4731026"/>
+            <wp:effectExtent l="0" t="0" r="0" b="0"/>
+            <wp:docPr id="45" name="Imagen 45"/>
+            <wp:cNvGraphicFramePr>
+              <a:graphicFrameLocks xmlns:a="http://schemas.openxmlformats.org/drawingml/2006/main" noChangeAspect="1"/>
+            </wp:cNvGraphicFramePr>
+            <a:graphic xmlns:a="http://schemas.openxmlformats.org/drawingml/2006/main">
+              <a:graphicData uri="http://schemas.openxmlformats.org/drawingml/2006/picture">
+                <pic:pic xmlns:pic="http://schemas.openxmlformats.org/drawingml/2006/picture">
+                  <pic:nvPicPr>
+                    <pic:cNvPr id="0" name="Picture 8"/>
+                    <pic:cNvPicPr>
+                      <a:picLocks noChangeAspect="1" noChangeArrowheads="1"/>
+                    </pic:cNvPicPr>
+                  </pic:nvPicPr>
+                  <pic:blipFill>
+                    <a:blip r:embed="rId26">
+                      <a:extLst>
+                        <a:ext uri="{28A0092B-C50C-407E-A947-70E740481C1C}">
+                          <a14:useLocalDpi xmlns:a14="http://schemas.microsoft.com/office/drawing/2010/main" val="0"/>
+                        </a:ext>
+                      </a:extLst>
+                    </a:blip>
+                    <a:srcRect/>
+                    <a:stretch>
+                      <a:fillRect/>
+                    </a:stretch>
+                  </pic:blipFill>
+                  <pic:spPr bwMode="auto">
+                    <a:xfrm>
+                      <a:off x="0" y="0"/>
+                      <a:ext cx="6288720" cy="4730851"/>
+                    </a:xfrm>
+                    <a:prstGeom prst="rect">
+                      <a:avLst/>
+                    </a:prstGeom>
+                    <a:noFill/>
+                    <a:ln>
+                      <a:noFill/>
+                    </a:ln>
+                  </pic:spPr>
+                </pic:pic>
+              </a:graphicData>
+            </a:graphic>
+          </wp:inline>
+        </w:drawing>
+      </w:r>
+    </w:p>
+    <w:p>
+      <w:pPr>
+        <w:pStyle w:val="Epgrafe"/>
+      </w:pPr>
+      <w:r>
+        <w:t xml:space="preserve">Ilustración </w:t>
+      </w:r>
+      <w:fldSimple w:instr=" SEQ Ilustración \* ARABIC ">
+        <w:r>
+          <w:rPr>
+            <w:noProof/>
+          </w:rPr>
+          <w:t>18</w:t>
+        </w:r>
+      </w:fldSimple>
+      <w:r>
+        <w:t xml:space="preserve"> </w:t>
+      </w:r>
+      <w:r>
+        <w:t xml:space="preserve">Diagrama de robustez </w:t>
+      </w:r>
+      <w:r>
+        <w:t xml:space="preserve"> administrar </w:t>
+      </w:r>
+      <w:r>
+        <w:t>gasto variable</w:t>
+      </w:r>
       <w:bookmarkStart w:id="5" w:name="_GoBack"/>
       <w:bookmarkEnd w:id="5"/>
     </w:p>
     <w:p>
-      <w:r>
-        <w:t xml:space="preserve"> </w:t>
-      </w:r>
       <w:r>
         <w:br w:type="page"/>
       </w:r>
@@ -20863,10 +20761,10 @@
           <w:lang w:eastAsia="es-MX"/>
         </w:rPr>
         <w:drawing>
-          <wp:inline distT="0" distB="0" distL="0" distR="0" wp14:anchorId="11595B6A" wp14:editId="2C14A835">
-            <wp:extent cx="5612130" cy="3161875"/>
-            <wp:effectExtent l="0" t="0" r="7620" b="635"/>
-            <wp:docPr id="15" name="Imagen 15" descr="C:\Users\AndrésRoberto\Documents\desarrollo-de-software-uv\Diseno\Diagramas Imagen\Modelo de dominio.jpg"/>
+          <wp:inline distT="0" distB="0" distL="0" distR="0" wp14:anchorId="4265CB97" wp14:editId="4EAEAFD3">
+            <wp:extent cx="5612130" cy="3148105"/>
+            <wp:effectExtent l="0" t="0" r="7620" b="0"/>
+            <wp:docPr id="29" name="Imagen 29" descr="C:\Users\AndrésRoberto\Documents\desarrollo-de-software-uv\Diseno\Diagramas Imagen\diagrama de clases\Modelo de dominio.bmp"/>
             <wp:cNvGraphicFramePr>
               <a:graphicFrameLocks xmlns:a="http://schemas.openxmlformats.org/drawingml/2006/main" noChangeAspect="1"/>
             </wp:cNvGraphicFramePr>
@@ -20874,13 +20772,13 @@
               <a:graphicData uri="http://schemas.openxmlformats.org/drawingml/2006/picture">
                 <pic:pic xmlns:pic="http://schemas.openxmlformats.org/drawingml/2006/picture">
                   <pic:nvPicPr>
-                    <pic:cNvPr id="0" name="Picture 13" descr="C:\Users\AndrésRoberto\Documents\desarrollo-de-software-uv\Diseno\Diagramas Imagen\Modelo de dominio.jpg"/>
+                    <pic:cNvPr id="0" name="Picture 2" descr="C:\Users\AndrésRoberto\Documents\desarrollo-de-software-uv\Diseno\Diagramas Imagen\diagrama de clases\Modelo de dominio.bmp"/>
                     <pic:cNvPicPr>
                       <a:picLocks noChangeAspect="1" noChangeArrowheads="1"/>
                     </pic:cNvPicPr>
                   </pic:nvPicPr>
                   <pic:blipFill>
-                    <a:blip r:embed="rId26">
+                    <a:blip r:embed="rId27">
                       <a:extLst>
                         <a:ext uri="{28A0092B-C50C-407E-A947-70E740481C1C}">
                           <a14:useLocalDpi xmlns:a14="http://schemas.microsoft.com/office/drawing/2010/main" val="0"/>
@@ -20895,7 +20793,7 @@
                   <pic:spPr bwMode="auto">
                     <a:xfrm>
                       <a:off x="0" y="0"/>
-                      <a:ext cx="5612130" cy="3161875"/>
+                      <a:ext cx="5612130" cy="3148105"/>
                     </a:xfrm>
                     <a:prstGeom prst="rect">
                       <a:avLst/>
@@ -20933,10 +20831,10 @@
           <w:lang w:eastAsia="es-MX"/>
         </w:rPr>
         <w:drawing>
-          <wp:inline distT="0" distB="0" distL="0" distR="0" wp14:anchorId="2F85C3A9" wp14:editId="39AFEC08">
-            <wp:extent cx="5451475" cy="4544060"/>
-            <wp:effectExtent l="0" t="0" r="0" b="8890"/>
-            <wp:docPr id="16" name="Imagen 16" descr="C:\Users\AndrésRoberto\Documents\desarrollo-de-software-uv\Diseno\Diagramas Imagen\diagrama de clases\modelo de clases.jpg"/>
+          <wp:inline distT="0" distB="0" distL="0" distR="0" wp14:anchorId="05F9912D" wp14:editId="14454C0E">
+            <wp:extent cx="6464411" cy="4565148"/>
+            <wp:effectExtent l="0" t="0" r="0" b="6985"/>
+            <wp:docPr id="11" name="Imagen 11" descr="C:\Users\AndrésRoberto\Documents\desarrollo-de-software-uv\Diseno\Diagramas Imagen\diagrama de clases\modelo de clases.bmp"/>
             <wp:cNvGraphicFramePr>
               <a:graphicFrameLocks xmlns:a="http://schemas.openxmlformats.org/drawingml/2006/main" noChangeAspect="1"/>
             </wp:cNvGraphicFramePr>
@@ -20944,13 +20842,13 @@
               <a:graphicData uri="http://schemas.openxmlformats.org/drawingml/2006/picture">
                 <pic:pic xmlns:pic="http://schemas.openxmlformats.org/drawingml/2006/picture">
                   <pic:nvPicPr>
-                    <pic:cNvPr id="0" name="Picture 14" descr="C:\Users\AndrésRoberto\Documents\desarrollo-de-software-uv\Diseno\Diagramas Imagen\diagrama de clases\modelo de clases.jpg"/>
+                    <pic:cNvPr id="0" name="Picture 1" descr="C:\Users\AndrésRoberto\Documents\desarrollo-de-software-uv\Diseno\Diagramas Imagen\diagrama de clases\modelo de clases.bmp"/>
                     <pic:cNvPicPr>
                       <a:picLocks noChangeAspect="1" noChangeArrowheads="1"/>
                     </pic:cNvPicPr>
                   </pic:nvPicPr>
                   <pic:blipFill>
-                    <a:blip r:embed="rId27">
+                    <a:blip r:embed="rId28">
                       <a:extLst>
                         <a:ext uri="{28A0092B-C50C-407E-A947-70E740481C1C}">
                           <a14:useLocalDpi xmlns:a14="http://schemas.microsoft.com/office/drawing/2010/main" val="0"/>
@@ -20965,94 +20863,7 @@
                   <pic:spPr bwMode="auto">
                     <a:xfrm>
                       <a:off x="0" y="0"/>
-                      <a:ext cx="5451475" cy="4544060"/>
-                    </a:xfrm>
-                    <a:prstGeom prst="rect">
-                      <a:avLst/>
-                    </a:prstGeom>
-                    <a:noFill/>
-                    <a:ln>
-                      <a:noFill/>
-                    </a:ln>
-                  </pic:spPr>
-                </pic:pic>
-              </a:graphicData>
-            </a:graphic>
-          </wp:inline>
-        </w:drawing>
-      </w:r>
-    </w:p>
-    <w:p>
-      <w:pPr>
-        <w:pStyle w:val="Epgrafe"/>
-        <w:rPr>
-          <w:lang w:val="es-ES_tradnl"/>
-        </w:rPr>
-      </w:pPr>
-      <w:r>
-        <w:t xml:space="preserve">Ilustración </w:t>
-      </w:r>
-      <w:fldSimple w:instr=" SEQ Ilustración \* ARABIC ">
-        <w:r>
-          <w:rPr>
-            <w:noProof/>
-          </w:rPr>
-          <w:t>18</w:t>
-        </w:r>
-      </w:fldSimple>
-      <w:r>
-        <w:t xml:space="preserve"> </w:t>
-      </w:r>
-      <w:r>
-        <w:t xml:space="preserve">Diagrama de </w:t>
-      </w:r>
-      <w:r>
-        <w:t>clases general</w:t>
-      </w:r>
-    </w:p>
-    <w:p>
-      <w:pPr>
-        <w:keepNext/>
-      </w:pPr>
-      <w:r>
-        <w:rPr>
-          <w:noProof/>
-          <w:lang w:eastAsia="es-MX"/>
-        </w:rPr>
-        <w:lastRenderedPageBreak/>
-        <w:drawing>
-          <wp:inline distT="0" distB="0" distL="0" distR="0" wp14:anchorId="2CFECD3E" wp14:editId="4614914D">
-            <wp:extent cx="5611911" cy="5678051"/>
-            <wp:effectExtent l="0" t="0" r="1905" b="12065"/>
-            <wp:docPr id="17" name="Imagen 17"/>
-            <wp:cNvGraphicFramePr>
-              <a:graphicFrameLocks xmlns:a="http://schemas.openxmlformats.org/drawingml/2006/main" noChangeAspect="1"/>
-            </wp:cNvGraphicFramePr>
-            <a:graphic xmlns:a="http://schemas.openxmlformats.org/drawingml/2006/main">
-              <a:graphicData uri="http://schemas.openxmlformats.org/drawingml/2006/picture">
-                <pic:pic xmlns:pic="http://schemas.openxmlformats.org/drawingml/2006/picture">
-                  <pic:nvPicPr>
-                    <pic:cNvPr id="0" name="Picture 15" descr="C:\Users\AndrésRoberto\Documents\desarrollo-de-software-uv\Diseno\Diagramas Imagen\diagrama de clases\Controladores.jpg"/>
-                    <pic:cNvPicPr>
-                      <a:picLocks noChangeAspect="1" noChangeArrowheads="1"/>
-                    </pic:cNvPicPr>
-                  </pic:nvPicPr>
-                  <pic:blipFill>
-                    <a:blip r:embed="rId28" cstate="print">
-                      <a:extLst>
-                        <a:ext uri="{28A0092B-C50C-407E-A947-70E740481C1C}">
-                          <a14:useLocalDpi xmlns:a14="http://schemas.microsoft.com/office/drawing/2010/main" val="0"/>
-                        </a:ext>
-                      </a:extLst>
-                    </a:blip>
-                    <a:stretch>
-                      <a:fillRect/>
-                    </a:stretch>
-                  </pic:blipFill>
-                  <pic:spPr bwMode="auto">
-                    <a:xfrm>
-                      <a:off x="0" y="0"/>
-                      <a:ext cx="5611911" cy="5678051"/>
+                      <a:ext cx="6470159" cy="4569207"/>
                     </a:xfrm>
                     <a:prstGeom prst="rect">
                       <a:avLst/>
@@ -21094,7 +20905,7 @@
         <w:t xml:space="preserve">Diagrama de </w:t>
       </w:r>
       <w:r>
-        <w:t>clases de los controladores</w:t>
+        <w:t>clases general</w:t>
       </w:r>
     </w:p>
     <w:p>
@@ -21108,10 +20919,10 @@
         </w:rPr>
         <w:lastRenderedPageBreak/>
         <w:drawing>
-          <wp:inline distT="0" distB="0" distL="0" distR="0" wp14:anchorId="1E16FF48" wp14:editId="734C2B7E">
-            <wp:extent cx="4889545" cy="7669427"/>
-            <wp:effectExtent l="0" t="0" r="0" b="1905"/>
-            <wp:docPr id="20" name="Imagen 20"/>
+          <wp:inline distT="0" distB="0" distL="0" distR="0" wp14:anchorId="536AD577" wp14:editId="3FDDD092">
+            <wp:extent cx="5612130" cy="5678267"/>
+            <wp:effectExtent l="0" t="0" r="7620" b="0"/>
+            <wp:docPr id="40" name="Imagen 40" descr="C:\Users\AndrésRoberto\Documents\desarrollo-de-software-uv\Diseno\Diagramas Imagen\diagrama de clases\Controladores.jpg"/>
             <wp:cNvGraphicFramePr>
               <a:graphicFrameLocks xmlns:a="http://schemas.openxmlformats.org/drawingml/2006/main" noChangeAspect="1"/>
             </wp:cNvGraphicFramePr>
@@ -21119,7 +20930,7 @@
               <a:graphicData uri="http://schemas.openxmlformats.org/drawingml/2006/picture">
                 <pic:pic xmlns:pic="http://schemas.openxmlformats.org/drawingml/2006/picture">
                   <pic:nvPicPr>
-                    <pic:cNvPr id="0" name="Picture 18" descr="C:\Users\AndrésRoberto\Documents\desarrollo-de-software-uv\Diseno\Diagramas Imagen\diagrama de clases\modelo.jpg"/>
+                    <pic:cNvPr id="0" name="Picture 3" descr="C:\Users\AndrésRoberto\Documents\desarrollo-de-software-uv\Diseno\Diagramas Imagen\diagrama de clases\Controladores.jpg"/>
                     <pic:cNvPicPr>
                       <a:picLocks noChangeAspect="1" noChangeArrowheads="1"/>
                     </pic:cNvPicPr>
@@ -21132,6 +20943,7 @@
                         </a:ext>
                       </a:extLst>
                     </a:blip>
+                    <a:srcRect/>
                     <a:stretch>
                       <a:fillRect/>
                     </a:stretch>
@@ -21139,7 +20951,7 @@
                   <pic:spPr bwMode="auto">
                     <a:xfrm>
                       <a:off x="0" y="0"/>
-                      <a:ext cx="4889545" cy="7669427"/>
+                      <a:ext cx="5612130" cy="5678267"/>
                     </a:xfrm>
                     <a:prstGeom prst="rect">
                       <a:avLst/>
@@ -21175,7 +20987,13 @@
         </w:r>
       </w:fldSimple>
       <w:r>
-        <w:t xml:space="preserve"> Diagrama de clases del modelo</w:t>
+        <w:t xml:space="preserve"> </w:t>
+      </w:r>
+      <w:r>
+        <w:t xml:space="preserve">Diagrama de </w:t>
+      </w:r>
+      <w:r>
+        <w:t>clases de los controladores</w:t>
       </w:r>
     </w:p>
     <w:p>
@@ -21189,10 +21007,10 @@
         </w:rPr>
         <w:lastRenderedPageBreak/>
         <w:drawing>
-          <wp:inline distT="0" distB="0" distL="0" distR="0" wp14:anchorId="4C2D85C5" wp14:editId="0971C04B">
-            <wp:extent cx="5265748" cy="3821914"/>
-            <wp:effectExtent l="0" t="0" r="0" b="0"/>
-            <wp:docPr id="19" name="Imagen 19"/>
+          <wp:inline distT="0" distB="0" distL="0" distR="0" wp14:anchorId="39E10326" wp14:editId="04FB821C">
+            <wp:extent cx="5612130" cy="7160099"/>
+            <wp:effectExtent l="0" t="0" r="7620" b="3175"/>
+            <wp:docPr id="41" name="Imagen 41" descr="C:\Users\AndrésRoberto\Documents\desarrollo-de-software-uv\Diseno\Diagramas Imagen\diagrama de clases\modelo.bmp"/>
             <wp:cNvGraphicFramePr>
               <a:graphicFrameLocks xmlns:a="http://schemas.openxmlformats.org/drawingml/2006/main" noChangeAspect="1"/>
             </wp:cNvGraphicFramePr>
@@ -21200,19 +21018,20 @@
               <a:graphicData uri="http://schemas.openxmlformats.org/drawingml/2006/picture">
                 <pic:pic xmlns:pic="http://schemas.openxmlformats.org/drawingml/2006/picture">
                   <pic:nvPicPr>
-                    <pic:cNvPr id="0" name="Picture 17" descr="C:\Users\AndrésRoberto\Documents\desarrollo-de-software-uv\Diseno\Diagramas Imagen\diagrama de clases\recursos.jpg"/>
+                    <pic:cNvPr id="0" name="Picture 4" descr="C:\Users\AndrésRoberto\Documents\desarrollo-de-software-uv\Diseno\Diagramas Imagen\diagrama de clases\modelo.bmp"/>
                     <pic:cNvPicPr>
                       <a:picLocks noChangeAspect="1" noChangeArrowheads="1"/>
                     </pic:cNvPicPr>
                   </pic:nvPicPr>
                   <pic:blipFill>
-                    <a:blip r:embed="rId30">
+                    <a:blip r:embed="rId30" cstate="print">
                       <a:extLst>
                         <a:ext uri="{28A0092B-C50C-407E-A947-70E740481C1C}">
                           <a14:useLocalDpi xmlns:a14="http://schemas.microsoft.com/office/drawing/2010/main" val="0"/>
                         </a:ext>
                       </a:extLst>
                     </a:blip>
+                    <a:srcRect/>
                     <a:stretch>
                       <a:fillRect/>
                     </a:stretch>
@@ -21220,7 +21039,7 @@
                   <pic:spPr bwMode="auto">
                     <a:xfrm>
                       <a:off x="0" y="0"/>
-                      <a:ext cx="5265748" cy="3821914"/>
+                      <a:ext cx="5612130" cy="7160099"/>
                     </a:xfrm>
                     <a:prstGeom prst="rect">
                       <a:avLst/>
@@ -21256,6 +21075,100 @@
         </w:r>
       </w:fldSimple>
       <w:r>
+        <w:t xml:space="preserve"> Diagrama de clases del modelo</w:t>
+      </w:r>
+    </w:p>
+    <w:p>
+      <w:pPr>
+        <w:keepNext/>
+      </w:pPr>
+      <w:r>
+        <w:rPr>
+          <w:noProof/>
+          <w:lang w:eastAsia="es-MX"/>
+        </w:rPr>
+        <w:lastRenderedPageBreak/>
+        <w:drawing>
+          <wp:inline distT="0" distB="0" distL="0" distR="0" wp14:anchorId="232CC2BF" wp14:editId="2D97A2E0">
+            <wp:extent cx="6193489" cy="6082748"/>
+            <wp:effectExtent l="0" t="0" r="0" b="0"/>
+            <wp:docPr id="42" name="Imagen 42" descr="C:\Users\AndrésRoberto\Documents\desarrollo-de-software-uv\Diseno\Diagramas Imagen\diagrama de clases\2da entrega\recursos.bmp"/>
+            <wp:cNvGraphicFramePr>
+              <a:graphicFrameLocks xmlns:a="http://schemas.openxmlformats.org/drawingml/2006/main" noChangeAspect="1"/>
+            </wp:cNvGraphicFramePr>
+            <a:graphic xmlns:a="http://schemas.openxmlformats.org/drawingml/2006/main">
+              <a:graphicData uri="http://schemas.openxmlformats.org/drawingml/2006/picture">
+                <pic:pic xmlns:pic="http://schemas.openxmlformats.org/drawingml/2006/picture">
+                  <pic:nvPicPr>
+                    <pic:cNvPr id="0" name="Picture 5" descr="C:\Users\AndrésRoberto\Documents\desarrollo-de-software-uv\Diseno\Diagramas Imagen\diagrama de clases\2da entrega\recursos.bmp"/>
+                    <pic:cNvPicPr>
+                      <a:picLocks noChangeAspect="1" noChangeArrowheads="1"/>
+                    </pic:cNvPicPr>
+                  </pic:nvPicPr>
+                  <pic:blipFill>
+                    <a:blip r:embed="rId31">
+                      <a:extLst>
+                        <a:ext uri="{BEBA8EAE-BF5A-486C-A8C5-ECC9F3942E4B}">
+                          <a14:imgProps xmlns:a14="http://schemas.microsoft.com/office/drawing/2010/main">
+                            <a14:imgLayer r:embed="rId32">
+                              <a14:imgEffect>
+                                <a14:sharpenSoften amount="25000"/>
+                              </a14:imgEffect>
+                            </a14:imgLayer>
+                          </a14:imgProps>
+                        </a:ext>
+                        <a:ext uri="{28A0092B-C50C-407E-A947-70E740481C1C}">
+                          <a14:useLocalDpi xmlns:a14="http://schemas.microsoft.com/office/drawing/2010/main" val="0"/>
+                        </a:ext>
+                      </a:extLst>
+                    </a:blip>
+                    <a:srcRect/>
+                    <a:stretch>
+                      <a:fillRect/>
+                    </a:stretch>
+                  </pic:blipFill>
+                  <pic:spPr bwMode="auto">
+                    <a:xfrm>
+                      <a:off x="0" y="0"/>
+                      <a:ext cx="6195209" cy="6084437"/>
+                    </a:xfrm>
+                    <a:prstGeom prst="rect">
+                      <a:avLst/>
+                    </a:prstGeom>
+                    <a:noFill/>
+                    <a:ln>
+                      <a:noFill/>
+                    </a:ln>
+                  </pic:spPr>
+                </pic:pic>
+              </a:graphicData>
+            </a:graphic>
+          </wp:inline>
+        </w:drawing>
+      </w:r>
+      <w:r>
+        <w:tab/>
+      </w:r>
+    </w:p>
+    <w:p>
+      <w:pPr>
+        <w:pStyle w:val="Epgrafe"/>
+        <w:rPr>
+          <w:lang w:val="es-ES_tradnl"/>
+        </w:rPr>
+      </w:pPr>
+      <w:r>
+        <w:t xml:space="preserve">Ilustración </w:t>
+      </w:r>
+      <w:fldSimple w:instr=" SEQ Ilustración \* ARABIC ">
+        <w:r>
+          <w:rPr>
+            <w:noProof/>
+          </w:rPr>
+          <w:t>22</w:t>
+        </w:r>
+      </w:fldSimple>
+      <w:r>
         <w:t xml:space="preserve"> </w:t>
       </w:r>
       <w:r>
@@ -21271,6 +21184,105 @@
           <w:lang w:val="es-ES_tradnl"/>
         </w:rPr>
       </w:pPr>
+    </w:p>
+    <w:p>
+      <w:pPr>
+        <w:rPr>
+          <w:lang w:val="es-ES_tradnl"/>
+        </w:rPr>
+      </w:pPr>
+    </w:p>
+    <w:p>
+      <w:pPr>
+        <w:rPr>
+          <w:lang w:val="es-ES_tradnl"/>
+        </w:rPr>
+      </w:pPr>
+      <w:r>
+        <w:rPr>
+          <w:lang w:val="es-ES_tradnl"/>
+        </w:rPr>
+        <w:br w:type="page"/>
+      </w:r>
+    </w:p>
+    <w:p>
+      <w:pPr>
+        <w:keepNext/>
+      </w:pPr>
+      <w:r>
+        <w:rPr>
+          <w:noProof/>
+          <w:lang w:eastAsia="es-MX"/>
+        </w:rPr>
+        <w:lastRenderedPageBreak/>
+        <w:drawing>
+          <wp:inline distT="0" distB="0" distL="0" distR="0" wp14:anchorId="7D02EF67" wp14:editId="30F1ED29">
+            <wp:extent cx="6325270" cy="5359180"/>
+            <wp:effectExtent l="0" t="0" r="0" b="0"/>
+            <wp:docPr id="43" name="Imagen 43" descr="C:\Users\AndrésRoberto\Documents\desarrollo-de-software-uv\Diseno\Diagramas Imagen\diagrama de clases\2da entrega\controladoresDeInterfaz.bmp"/>
+            <wp:cNvGraphicFramePr>
+              <a:graphicFrameLocks xmlns:a="http://schemas.openxmlformats.org/drawingml/2006/main" noChangeAspect="1"/>
+            </wp:cNvGraphicFramePr>
+            <a:graphic xmlns:a="http://schemas.openxmlformats.org/drawingml/2006/main">
+              <a:graphicData uri="http://schemas.openxmlformats.org/drawingml/2006/picture">
+                <pic:pic xmlns:pic="http://schemas.openxmlformats.org/drawingml/2006/picture">
+                  <pic:nvPicPr>
+                    <pic:cNvPr id="0" name="Picture 6" descr="C:\Users\AndrésRoberto\Documents\desarrollo-de-software-uv\Diseno\Diagramas Imagen\diagrama de clases\2da entrega\controladoresDeInterfaz.bmp"/>
+                    <pic:cNvPicPr>
+                      <a:picLocks noChangeAspect="1" noChangeArrowheads="1"/>
+                    </pic:cNvPicPr>
+                  </pic:nvPicPr>
+                  <pic:blipFill>
+                    <a:blip r:embed="rId33" cstate="print">
+                      <a:extLst>
+                        <a:ext uri="{28A0092B-C50C-407E-A947-70E740481C1C}">
+                          <a14:useLocalDpi xmlns:a14="http://schemas.microsoft.com/office/drawing/2010/main" val="0"/>
+                        </a:ext>
+                      </a:extLst>
+                    </a:blip>
+                    <a:srcRect/>
+                    <a:stretch>
+                      <a:fillRect/>
+                    </a:stretch>
+                  </pic:blipFill>
+                  <pic:spPr bwMode="auto">
+                    <a:xfrm>
+                      <a:off x="0" y="0"/>
+                      <a:ext cx="6325378" cy="5359271"/>
+                    </a:xfrm>
+                    <a:prstGeom prst="rect">
+                      <a:avLst/>
+                    </a:prstGeom>
+                    <a:noFill/>
+                    <a:ln>
+                      <a:noFill/>
+                    </a:ln>
+                  </pic:spPr>
+                </pic:pic>
+              </a:graphicData>
+            </a:graphic>
+          </wp:inline>
+        </w:drawing>
+      </w:r>
+    </w:p>
+    <w:p>
+      <w:pPr>
+        <w:pStyle w:val="Epgrafe"/>
+      </w:pPr>
+      <w:r>
+        <w:t xml:space="preserve">Ilustración </w:t>
+      </w:r>
+      <w:fldSimple w:instr=" SEQ Ilustración \* ARABIC ">
+        <w:r>
+          <w:rPr>
+            <w:noProof/>
+          </w:rPr>
+          <w:t>23</w:t>
+        </w:r>
+      </w:fldSimple>
+      <w:r>
+        <w:t xml:space="preserve"> Diagrama de clases de controladores de la interfaz</w:t>
+      </w:r>
     </w:p>
     <w:p>
       <w:pPr>
@@ -21328,7 +21340,7 @@
                     </pic:cNvPicPr>
                   </pic:nvPicPr>
                   <pic:blipFill>
-                    <a:blip r:embed="rId31">
+                    <a:blip r:embed="rId34">
                       <a:extLst>
                         <a:ext uri="{28A0092B-C50C-407E-A947-70E740481C1C}">
                           <a14:useLocalDpi xmlns:a14="http://schemas.microsoft.com/office/drawing/2010/main" val="0"/>
@@ -21374,7 +21386,7 @@
           <w:rPr>
             <w:noProof/>
           </w:rPr>
-          <w:t>22</w:t>
+          <w:t>24</w:t>
         </w:r>
       </w:fldSimple>
       <w:r>
@@ -21414,7 +21426,7 @@
                     </pic:cNvPicPr>
                   </pic:nvPicPr>
                   <pic:blipFill>
-                    <a:blip r:embed="rId32">
+                    <a:blip r:embed="rId35">
                       <a:extLst>
                         <a:ext uri="{28A0092B-C50C-407E-A947-70E740481C1C}">
                           <a14:useLocalDpi xmlns:a14="http://schemas.microsoft.com/office/drawing/2010/main" val="0"/>
@@ -21460,7 +21472,7 @@
           <w:rPr>
             <w:noProof/>
           </w:rPr>
-          <w:t>23</w:t>
+          <w:t>25</w:t>
         </w:r>
       </w:fldSimple>
       <w:r>
@@ -21495,7 +21507,7 @@
                     </pic:cNvPicPr>
                   </pic:nvPicPr>
                   <pic:blipFill>
-                    <a:blip r:embed="rId33">
+                    <a:blip r:embed="rId36">
                       <a:extLst>
                         <a:ext uri="{28A0092B-C50C-407E-A947-70E740481C1C}">
                           <a14:useLocalDpi xmlns:a14="http://schemas.microsoft.com/office/drawing/2010/main" val="0"/>
@@ -21541,7 +21553,7 @@
           <w:rPr>
             <w:noProof/>
           </w:rPr>
-          <w:t>24</w:t>
+          <w:t>26</w:t>
         </w:r>
       </w:fldSimple>
       <w:r>
@@ -21581,7 +21593,7 @@
                     </pic:cNvPicPr>
                   </pic:nvPicPr>
                   <pic:blipFill>
-                    <a:blip r:embed="rId34">
+                    <a:blip r:embed="rId37">
                       <a:extLst>
                         <a:ext uri="{28A0092B-C50C-407E-A947-70E740481C1C}">
                           <a14:useLocalDpi xmlns:a14="http://schemas.microsoft.com/office/drawing/2010/main" val="0"/>
@@ -21627,7 +21639,7 @@
           <w:rPr>
             <w:noProof/>
           </w:rPr>
-          <w:t>25</w:t>
+          <w:t>27</w:t>
         </w:r>
       </w:fldSimple>
       <w:r>
@@ -21668,7 +21680,7 @@
                     </pic:cNvPicPr>
                   </pic:nvPicPr>
                   <pic:blipFill>
-                    <a:blip r:embed="rId35">
+                    <a:blip r:embed="rId38">
                       <a:extLst>
                         <a:ext uri="{28A0092B-C50C-407E-A947-70E740481C1C}">
                           <a14:useLocalDpi xmlns:a14="http://schemas.microsoft.com/office/drawing/2010/main" val="0"/>
@@ -21714,7 +21726,7 @@
           <w:rPr>
             <w:noProof/>
           </w:rPr>
-          <w:t>26</w:t>
+          <w:t>28</w:t>
         </w:r>
       </w:fldSimple>
       <w:r>
@@ -21754,7 +21766,7 @@
                     </pic:cNvPicPr>
                   </pic:nvPicPr>
                   <pic:blipFill>
-                    <a:blip r:embed="rId36">
+                    <a:blip r:embed="rId39">
                       <a:extLst>
                         <a:ext uri="{28A0092B-C50C-407E-A947-70E740481C1C}">
                           <a14:useLocalDpi xmlns:a14="http://schemas.microsoft.com/office/drawing/2010/main" val="0"/>
@@ -21800,7 +21812,7 @@
           <w:rPr>
             <w:noProof/>
           </w:rPr>
-          <w:t>27</w:t>
+          <w:t>29</w:t>
         </w:r>
       </w:fldSimple>
       <w:r>
@@ -21841,7 +21853,7 @@
                     </pic:cNvPicPr>
                   </pic:nvPicPr>
                   <pic:blipFill>
-                    <a:blip r:embed="rId37">
+                    <a:blip r:embed="rId40">
                       <a:extLst>
                         <a:ext uri="{28A0092B-C50C-407E-A947-70E740481C1C}">
                           <a14:useLocalDpi xmlns:a14="http://schemas.microsoft.com/office/drawing/2010/main" val="0"/>
@@ -21887,7 +21899,7 @@
           <w:rPr>
             <w:noProof/>
           </w:rPr>
-          <w:t>28</w:t>
+          <w:t>30</w:t>
         </w:r>
       </w:fldSimple>
       <w:r>
@@ -21927,7 +21939,7 @@
                     </pic:cNvPicPr>
                   </pic:nvPicPr>
                   <pic:blipFill>
-                    <a:blip r:embed="rId38">
+                    <a:blip r:embed="rId41">
                       <a:extLst>
                         <a:ext uri="{28A0092B-C50C-407E-A947-70E740481C1C}">
                           <a14:useLocalDpi xmlns:a14="http://schemas.microsoft.com/office/drawing/2010/main" val="0"/>
@@ -21973,7 +21985,7 @@
           <w:rPr>
             <w:noProof/>
           </w:rPr>
-          <w:t>29</w:t>
+          <w:t>31</w:t>
         </w:r>
       </w:fldSimple>
       <w:r>
@@ -22016,7 +22028,7 @@
                     </pic:cNvPicPr>
                   </pic:nvPicPr>
                   <pic:blipFill>
-                    <a:blip r:embed="rId39">
+                    <a:blip r:embed="rId42">
                       <a:extLst>
                         <a:ext uri="{28A0092B-C50C-407E-A947-70E740481C1C}">
                           <a14:useLocalDpi xmlns:a14="http://schemas.microsoft.com/office/drawing/2010/main" val="0"/>
@@ -22062,7 +22074,7 @@
           <w:rPr>
             <w:noProof/>
           </w:rPr>
-          <w:t>30</w:t>
+          <w:t>32</w:t>
         </w:r>
       </w:fldSimple>
       <w:r>
@@ -22083,7 +22095,7 @@
       <w:r>
         <w:rPr>
           <w:noProof/>
-          <w:lang w:eastAsia="es-MX"/>
+          <w:lang w:val="es-MX" w:eastAsia="es-MX"/>
         </w:rPr>
         <w:lastRenderedPageBreak/>
         <w:drawing>
@@ -22104,7 +22116,7 @@
                     </pic:cNvPicPr>
                   </pic:nvPicPr>
                   <pic:blipFill>
-                    <a:blip r:embed="rId40">
+                    <a:blip r:embed="rId43">
                       <a:extLst>
                         <a:ext uri="{28A0092B-C50C-407E-A947-70E740481C1C}">
                           <a14:useLocalDpi xmlns:a14="http://schemas.microsoft.com/office/drawing/2010/main" val="0"/>
@@ -22148,7 +22160,7 @@
           <w:rPr>
             <w:noProof/>
           </w:rPr>
-          <w:t>31</w:t>
+          <w:t>33</w:t>
         </w:r>
       </w:fldSimple>
       <w:r>
@@ -22162,7 +22174,7 @@
       <w:r>
         <w:rPr>
           <w:noProof/>
-          <w:lang w:eastAsia="es-MX"/>
+          <w:lang w:val="es-MX" w:eastAsia="es-MX"/>
         </w:rPr>
         <w:drawing>
           <wp:inline distT="0" distB="0" distL="0" distR="0" wp14:anchorId="409CDA47" wp14:editId="534F1D17">
@@ -22182,7 +22194,7 @@
                     </pic:cNvPicPr>
                   </pic:nvPicPr>
                   <pic:blipFill>
-                    <a:blip r:embed="rId41">
+                    <a:blip r:embed="rId44">
                       <a:extLst>
                         <a:ext uri="{28A0092B-C50C-407E-A947-70E740481C1C}">
                           <a14:useLocalDpi xmlns:a14="http://schemas.microsoft.com/office/drawing/2010/main" val="0"/>
@@ -22226,7 +22238,7 @@
           <w:rPr>
             <w:noProof/>
           </w:rPr>
-          <w:t>32</w:t>
+          <w:t>34</w:t>
         </w:r>
       </w:fldSimple>
       <w:r>
@@ -22240,7 +22252,7 @@
       <w:r>
         <w:rPr>
           <w:noProof/>
-          <w:lang w:eastAsia="es-MX"/>
+          <w:lang w:val="es-MX" w:eastAsia="es-MX"/>
         </w:rPr>
         <w:drawing>
           <wp:inline distT="0" distB="0" distL="0" distR="0" wp14:anchorId="11F7DE98" wp14:editId="7B5CB5BD">
@@ -22260,7 +22272,7 @@
                     </pic:cNvPicPr>
                   </pic:nvPicPr>
                   <pic:blipFill>
-                    <a:blip r:embed="rId42">
+                    <a:blip r:embed="rId45">
                       <a:extLst>
                         <a:ext uri="{28A0092B-C50C-407E-A947-70E740481C1C}">
                           <a14:useLocalDpi xmlns:a14="http://schemas.microsoft.com/office/drawing/2010/main" val="0"/>
@@ -22304,7 +22316,7 @@
           <w:rPr>
             <w:noProof/>
           </w:rPr>
-          <w:t>33</w:t>
+          <w:t>35</w:t>
         </w:r>
       </w:fldSimple>
       <w:r>
@@ -22353,10 +22365,10 @@
           <w:lang w:eastAsia="es-MX"/>
         </w:rPr>
         <w:drawing>
-          <wp:inline distT="0" distB="0" distL="0" distR="0" wp14:anchorId="5E71E95A" wp14:editId="53121B74">
-            <wp:extent cx="5612130" cy="4156186"/>
-            <wp:effectExtent l="0" t="0" r="7620" b="0"/>
-            <wp:docPr id="39" name="Imagen 39" descr="C:\Users\AndrésRoberto\Documents\desarrollo-de-software-uv\Diseno\modelo relacional.png"/>
+          <wp:inline distT="0" distB="0" distL="0" distR="0" wp14:anchorId="5525ED4D" wp14:editId="175B17C8">
+            <wp:extent cx="5612130" cy="4684891"/>
+            <wp:effectExtent l="0" t="0" r="7620" b="1905"/>
+            <wp:docPr id="44" name="Imagen 44" descr="C:\Users\AndrésRoberto\Documents\desarrollo-de-software-uv\Diseno\Diagramas Imagen\modelo relacional.png"/>
             <wp:cNvGraphicFramePr>
               <a:graphicFrameLocks xmlns:a="http://schemas.openxmlformats.org/drawingml/2006/main" noChangeAspect="1"/>
             </wp:cNvGraphicFramePr>
@@ -22364,13 +22376,13 @@
               <a:graphicData uri="http://schemas.openxmlformats.org/drawingml/2006/picture">
                 <pic:pic xmlns:pic="http://schemas.openxmlformats.org/drawingml/2006/picture">
                   <pic:nvPicPr>
-                    <pic:cNvPr id="0" name="Picture 37" descr="C:\Users\AndrésRoberto\Documents\desarrollo-de-software-uv\Diseno\modelo relacional.png"/>
+                    <pic:cNvPr id="0" name="Picture 7" descr="C:\Users\AndrésRoberto\Documents\desarrollo-de-software-uv\Diseno\Diagramas Imagen\modelo relacional.png"/>
                     <pic:cNvPicPr>
                       <a:picLocks noChangeAspect="1" noChangeArrowheads="1"/>
                     </pic:cNvPicPr>
                   </pic:nvPicPr>
                   <pic:blipFill>
-                    <a:blip r:embed="rId43">
+                    <a:blip r:embed="rId46">
                       <a:extLst>
                         <a:ext uri="{28A0092B-C50C-407E-A947-70E740481C1C}">
                           <a14:useLocalDpi xmlns:a14="http://schemas.microsoft.com/office/drawing/2010/main" val="0"/>
@@ -22385,7 +22397,7 @@
                   <pic:spPr bwMode="auto">
                     <a:xfrm>
                       <a:off x="0" y="0"/>
-                      <a:ext cx="5612130" cy="4156186"/>
+                      <a:ext cx="5612130" cy="4684891"/>
                     </a:xfrm>
                     <a:prstGeom prst="rect">
                       <a:avLst/>
@@ -22414,7 +22426,7 @@
           <w:rPr>
             <w:noProof/>
           </w:rPr>
-          <w:t>34</w:t>
+          <w:t>36</w:t>
         </w:r>
       </w:fldSimple>
       <w:r>
@@ -22594,14 +22606,12 @@
                 <w:sz w:val="20"/>
               </w:rPr>
             </w:pPr>
-            <w:proofErr w:type="spellStart"/>
             <w:r>
               <w:rPr>
                 <w:sz w:val="20"/>
               </w:rPr>
               <w:t>testRegistrarMaestro</w:t>
             </w:r>
-            <w:proofErr w:type="spellEnd"/>
           </w:p>
         </w:tc>
         <w:tc>
@@ -22614,14 +22624,12 @@
                 <w:sz w:val="20"/>
               </w:rPr>
             </w:pPr>
-            <w:proofErr w:type="spellStart"/>
             <w:r>
               <w:rPr>
                 <w:sz w:val="20"/>
               </w:rPr>
               <w:t>MaestroResource</w:t>
             </w:r>
-            <w:proofErr w:type="spellEnd"/>
           </w:p>
         </w:tc>
         <w:tc>
@@ -22696,14 +22704,12 @@
                 <w:sz w:val="20"/>
               </w:rPr>
             </w:pPr>
-            <w:proofErr w:type="spellStart"/>
             <w:r>
               <w:rPr>
                 <w:sz w:val="20"/>
               </w:rPr>
               <w:t>testModificarMaestro</w:t>
             </w:r>
-            <w:proofErr w:type="spellEnd"/>
           </w:p>
         </w:tc>
         <w:tc>
@@ -22716,14 +22722,12 @@
                 <w:sz w:val="20"/>
               </w:rPr>
             </w:pPr>
-            <w:proofErr w:type="spellStart"/>
             <w:r>
               <w:rPr>
                 <w:sz w:val="20"/>
               </w:rPr>
               <w:t>MaestroResource</w:t>
             </w:r>
-            <w:proofErr w:type="spellEnd"/>
           </w:p>
         </w:tc>
         <w:tc>
@@ -22798,14 +22802,12 @@
                 <w:sz w:val="20"/>
               </w:rPr>
             </w:pPr>
-            <w:proofErr w:type="spellStart"/>
             <w:r>
               <w:rPr>
                 <w:sz w:val="20"/>
               </w:rPr>
               <w:t>testBuscarMaestroPorIdentificador</w:t>
             </w:r>
-            <w:proofErr w:type="spellEnd"/>
           </w:p>
         </w:tc>
         <w:tc>
@@ -22818,14 +22820,12 @@
                 <w:sz w:val="20"/>
               </w:rPr>
             </w:pPr>
-            <w:proofErr w:type="spellStart"/>
             <w:r>
               <w:rPr>
                 <w:sz w:val="20"/>
               </w:rPr>
               <w:t>MaestroResource</w:t>
             </w:r>
-            <w:proofErr w:type="spellEnd"/>
           </w:p>
         </w:tc>
         <w:tc>
@@ -22894,14 +22894,12 @@
                 <w:sz w:val="20"/>
               </w:rPr>
             </w:pPr>
-            <w:proofErr w:type="spellStart"/>
             <w:r>
               <w:rPr>
                 <w:sz w:val="20"/>
               </w:rPr>
               <w:t>testGetPagosDeSalario</w:t>
             </w:r>
-            <w:proofErr w:type="spellEnd"/>
           </w:p>
         </w:tc>
         <w:tc>
@@ -22914,14 +22912,12 @@
                 <w:sz w:val="20"/>
               </w:rPr>
             </w:pPr>
-            <w:proofErr w:type="spellStart"/>
             <w:r>
               <w:rPr>
                 <w:sz w:val="20"/>
               </w:rPr>
               <w:t>MaestroResource</w:t>
             </w:r>
-            <w:proofErr w:type="spellEnd"/>
           </w:p>
         </w:tc>
         <w:tc>
@@ -22956,16 +22952,8 @@
               <w:rPr>
                 <w:sz w:val="20"/>
               </w:rPr>
-              <w:t xml:space="preserve">Lista de </w:t>
-            </w:r>
-            <w:proofErr w:type="spellStart"/>
-            <w:r>
-              <w:rPr>
-                <w:sz w:val="20"/>
-              </w:rPr>
-              <w:t>PagosSalario</w:t>
-            </w:r>
-            <w:proofErr w:type="spellEnd"/>
+              <w:t>Lista de PagosSalario</w:t>
+            </w:r>
           </w:p>
         </w:tc>
         <w:tc>
@@ -22998,14 +22986,12 @@
                 <w:sz w:val="20"/>
               </w:rPr>
             </w:pPr>
-            <w:proofErr w:type="spellStart"/>
             <w:r>
               <w:rPr>
                 <w:sz w:val="20"/>
               </w:rPr>
               <w:t>testGetMaestros</w:t>
             </w:r>
-            <w:proofErr w:type="spellEnd"/>
           </w:p>
         </w:tc>
         <w:tc>
@@ -23018,14 +23004,12 @@
                 <w:sz w:val="20"/>
               </w:rPr>
             </w:pPr>
-            <w:proofErr w:type="spellStart"/>
             <w:r>
               <w:rPr>
                 <w:sz w:val="20"/>
               </w:rPr>
               <w:t>MaestroResource</w:t>
             </w:r>
-            <w:proofErr w:type="spellEnd"/>
           </w:p>
         </w:tc>
         <w:tc>
@@ -23094,14 +23078,12 @@
                 <w:sz w:val="20"/>
               </w:rPr>
             </w:pPr>
-            <w:proofErr w:type="spellStart"/>
             <w:r>
               <w:rPr>
                 <w:sz w:val="20"/>
               </w:rPr>
               <w:t>testCrearDanza</w:t>
             </w:r>
-            <w:proofErr w:type="spellEnd"/>
           </w:p>
         </w:tc>
         <w:tc>
@@ -23114,14 +23096,12 @@
                 <w:sz w:val="20"/>
               </w:rPr>
             </w:pPr>
-            <w:proofErr w:type="spellStart"/>
             <w:r>
               <w:rPr>
                 <w:sz w:val="20"/>
               </w:rPr>
               <w:t>DanzaResource</w:t>
             </w:r>
-            <w:proofErr w:type="spellEnd"/>
           </w:p>
         </w:tc>
         <w:tc>
@@ -23138,16 +23118,8 @@
               <w:rPr>
                 <w:sz w:val="20"/>
               </w:rPr>
-              <w:t xml:space="preserve">Danza </w:t>
-            </w:r>
-            <w:proofErr w:type="spellStart"/>
-            <w:r>
-              <w:rPr>
-                <w:sz w:val="20"/>
-              </w:rPr>
-              <w:t>incializada</w:t>
-            </w:r>
-            <w:proofErr w:type="spellEnd"/>
+              <w:t>Danza incializada</w:t>
+            </w:r>
           </w:p>
         </w:tc>
         <w:tc>
@@ -23198,14 +23170,12 @@
                 <w:sz w:val="20"/>
               </w:rPr>
             </w:pPr>
-            <w:proofErr w:type="spellStart"/>
             <w:r>
               <w:rPr>
                 <w:sz w:val="20"/>
               </w:rPr>
               <w:t>testModificarDanza</w:t>
             </w:r>
-            <w:proofErr w:type="spellEnd"/>
           </w:p>
         </w:tc>
         <w:tc>
@@ -23218,14 +23188,12 @@
                 <w:sz w:val="20"/>
               </w:rPr>
             </w:pPr>
-            <w:proofErr w:type="spellStart"/>
             <w:r>
               <w:rPr>
                 <w:sz w:val="20"/>
               </w:rPr>
               <w:t>DanzaResource</w:t>
             </w:r>
-            <w:proofErr w:type="spellEnd"/>
           </w:p>
         </w:tc>
         <w:tc>
@@ -23242,21 +23210,7 @@
               <w:rPr>
                 <w:sz w:val="20"/>
               </w:rPr>
-              <w:t xml:space="preserve">Danza </w:t>
-            </w:r>
-            <w:proofErr w:type="spellStart"/>
-            <w:r>
-              <w:rPr>
-                <w:sz w:val="20"/>
-              </w:rPr>
-              <w:t>incializada</w:t>
-            </w:r>
-            <w:proofErr w:type="spellEnd"/>
-            <w:r>
-              <w:rPr>
-                <w:sz w:val="20"/>
-              </w:rPr>
-              <w:t xml:space="preserve"> modificada</w:t>
+              <w:t>Danza incializada modificada</w:t>
             </w:r>
           </w:p>
         </w:tc>
@@ -23308,14 +23262,12 @@
                 <w:sz w:val="20"/>
               </w:rPr>
             </w:pPr>
-            <w:proofErr w:type="spellStart"/>
             <w:r>
               <w:rPr>
                 <w:sz w:val="20"/>
               </w:rPr>
               <w:t>testEliminarDanza</w:t>
             </w:r>
-            <w:proofErr w:type="spellEnd"/>
           </w:p>
         </w:tc>
         <w:tc>
@@ -23328,14 +23280,12 @@
                 <w:sz w:val="20"/>
               </w:rPr>
             </w:pPr>
-            <w:proofErr w:type="spellStart"/>
             <w:r>
               <w:rPr>
                 <w:sz w:val="20"/>
               </w:rPr>
               <w:t>DanzaResource</w:t>
             </w:r>
-            <w:proofErr w:type="spellEnd"/>
           </w:p>
         </w:tc>
         <w:tc>
@@ -23348,14 +23298,12 @@
                 <w:sz w:val="20"/>
               </w:rPr>
             </w:pPr>
-            <w:proofErr w:type="spellStart"/>
             <w:r>
               <w:rPr>
                 <w:sz w:val="20"/>
               </w:rPr>
               <w:t>idDanza</w:t>
             </w:r>
-            <w:proofErr w:type="spellEnd"/>
           </w:p>
         </w:tc>
         <w:tc>
@@ -23406,14 +23354,12 @@
                 <w:sz w:val="20"/>
               </w:rPr>
             </w:pPr>
-            <w:proofErr w:type="spellStart"/>
             <w:r>
               <w:rPr>
                 <w:sz w:val="20"/>
               </w:rPr>
               <w:t>testGetTiposDanza</w:t>
             </w:r>
-            <w:proofErr w:type="spellEnd"/>
           </w:p>
         </w:tc>
         <w:tc>
@@ -23426,14 +23372,12 @@
                 <w:sz w:val="20"/>
               </w:rPr>
             </w:pPr>
-            <w:proofErr w:type="spellStart"/>
             <w:r>
               <w:rPr>
                 <w:sz w:val="20"/>
               </w:rPr>
               <w:t>DanzaResource</w:t>
             </w:r>
-            <w:proofErr w:type="spellEnd"/>
           </w:p>
         </w:tc>
         <w:tc>
@@ -23468,16 +23412,8 @@
               <w:rPr>
                 <w:sz w:val="20"/>
               </w:rPr>
-              <w:t xml:space="preserve">Lista </w:t>
-            </w:r>
-            <w:proofErr w:type="spellStart"/>
-            <w:r>
-              <w:rPr>
-                <w:sz w:val="20"/>
-              </w:rPr>
-              <w:t>TipoDanza</w:t>
-            </w:r>
-            <w:proofErr w:type="spellEnd"/>
+              <w:t>Lista TipoDanza</w:t>
+            </w:r>
           </w:p>
         </w:tc>
         <w:tc>
@@ -23510,14 +23446,12 @@
                 <w:sz w:val="20"/>
               </w:rPr>
             </w:pPr>
-            <w:proofErr w:type="spellStart"/>
             <w:r>
               <w:rPr>
                 <w:sz w:val="20"/>
               </w:rPr>
               <w:t>testCrearGrupoClase</w:t>
             </w:r>
-            <w:proofErr w:type="spellEnd"/>
           </w:p>
         </w:tc>
         <w:tc>
@@ -23530,14 +23464,12 @@
                 <w:sz w:val="20"/>
               </w:rPr>
             </w:pPr>
-            <w:proofErr w:type="spellStart"/>
             <w:r>
               <w:rPr>
                 <w:sz w:val="20"/>
               </w:rPr>
               <w:t>DanzaResource</w:t>
             </w:r>
-            <w:proofErr w:type="spellEnd"/>
           </w:p>
         </w:tc>
         <w:tc>
@@ -23550,19 +23482,11 @@
                 <w:sz w:val="20"/>
               </w:rPr>
             </w:pPr>
-            <w:proofErr w:type="spellStart"/>
-            <w:r>
-              <w:rPr>
-                <w:sz w:val="20"/>
-              </w:rPr>
-              <w:t>GrupoClase</w:t>
-            </w:r>
-            <w:proofErr w:type="spellEnd"/>
-            <w:r>
-              <w:rPr>
-                <w:sz w:val="20"/>
-              </w:rPr>
-              <w:t xml:space="preserve"> inicializado</w:t>
+            <w:r>
+              <w:rPr>
+                <w:sz w:val="20"/>
+              </w:rPr>
+              <w:t>GrupoClase inicializado</w:t>
             </w:r>
           </w:p>
         </w:tc>
@@ -23614,14 +23538,12 @@
                 <w:sz w:val="20"/>
               </w:rPr>
             </w:pPr>
-            <w:proofErr w:type="spellStart"/>
             <w:r>
               <w:rPr>
                 <w:sz w:val="20"/>
               </w:rPr>
               <w:t>testModificarGrupoClase</w:t>
             </w:r>
-            <w:proofErr w:type="spellEnd"/>
           </w:p>
         </w:tc>
         <w:tc>
@@ -23634,14 +23556,12 @@
                 <w:sz w:val="20"/>
               </w:rPr>
             </w:pPr>
-            <w:proofErr w:type="spellStart"/>
             <w:r>
               <w:rPr>
                 <w:sz w:val="20"/>
               </w:rPr>
               <w:t>DanzaResource</w:t>
             </w:r>
-            <w:proofErr w:type="spellEnd"/>
           </w:p>
         </w:tc>
         <w:tc>
@@ -23654,19 +23574,11 @@
                 <w:sz w:val="20"/>
               </w:rPr>
             </w:pPr>
-            <w:proofErr w:type="spellStart"/>
-            <w:r>
-              <w:rPr>
-                <w:sz w:val="20"/>
-              </w:rPr>
-              <w:t>GrupoClase</w:t>
-            </w:r>
-            <w:proofErr w:type="spellEnd"/>
-            <w:r>
-              <w:rPr>
-                <w:sz w:val="20"/>
-              </w:rPr>
-              <w:t xml:space="preserve"> inicializado modificado</w:t>
+            <w:r>
+              <w:rPr>
+                <w:sz w:val="20"/>
+              </w:rPr>
+              <w:t>GrupoClase inicializado modificado</w:t>
             </w:r>
           </w:p>
         </w:tc>
@@ -23721,14 +23633,12 @@
                 <w:sz w:val="20"/>
               </w:rPr>
             </w:pPr>
-            <w:proofErr w:type="spellStart"/>
             <w:r>
               <w:rPr>
                 <w:sz w:val="20"/>
               </w:rPr>
               <w:t>testEliminarGrupoClase</w:t>
             </w:r>
-            <w:proofErr w:type="spellEnd"/>
           </w:p>
         </w:tc>
         <w:tc>
@@ -23741,14 +23651,12 @@
                 <w:sz w:val="20"/>
               </w:rPr>
             </w:pPr>
-            <w:proofErr w:type="spellStart"/>
             <w:r>
               <w:rPr>
                 <w:sz w:val="20"/>
               </w:rPr>
               <w:t>DanzaResource</w:t>
             </w:r>
-            <w:proofErr w:type="spellEnd"/>
           </w:p>
         </w:tc>
         <w:tc>
@@ -23761,19 +23669,11 @@
                 <w:sz w:val="20"/>
               </w:rPr>
             </w:pPr>
-            <w:proofErr w:type="spellStart"/>
-            <w:r>
-              <w:rPr>
-                <w:sz w:val="20"/>
-              </w:rPr>
-              <w:t>GrupoClase</w:t>
-            </w:r>
-            <w:proofErr w:type="spellEnd"/>
-            <w:r>
-              <w:rPr>
-                <w:sz w:val="20"/>
-              </w:rPr>
-              <w:t xml:space="preserve"> inicializado con ID</w:t>
+            <w:r>
+              <w:rPr>
+                <w:sz w:val="20"/>
+              </w:rPr>
+              <w:t>GrupoClase inicializado con ID</w:t>
             </w:r>
           </w:p>
         </w:tc>
@@ -23825,14 +23725,12 @@
                 <w:sz w:val="20"/>
               </w:rPr>
             </w:pPr>
-            <w:proofErr w:type="spellStart"/>
             <w:r>
               <w:rPr>
                 <w:sz w:val="20"/>
               </w:rPr>
               <w:t>testGetGruposClase</w:t>
             </w:r>
-            <w:proofErr w:type="spellEnd"/>
           </w:p>
         </w:tc>
         <w:tc>
@@ -23845,14 +23743,12 @@
                 <w:sz w:val="20"/>
               </w:rPr>
             </w:pPr>
-            <w:proofErr w:type="spellStart"/>
             <w:r>
               <w:rPr>
                 <w:sz w:val="20"/>
               </w:rPr>
               <w:t>DanzaResource</w:t>
             </w:r>
-            <w:proofErr w:type="spellEnd"/>
           </w:p>
         </w:tc>
         <w:tc>
@@ -23887,16 +23783,8 @@
               <w:rPr>
                 <w:sz w:val="20"/>
               </w:rPr>
-              <w:t xml:space="preserve">Lista </w:t>
-            </w:r>
-            <w:proofErr w:type="spellStart"/>
-            <w:r>
-              <w:rPr>
-                <w:sz w:val="20"/>
-              </w:rPr>
-              <w:t>GrupoClase</w:t>
-            </w:r>
-            <w:proofErr w:type="spellEnd"/>
+              <w:t>Lista GrupoClase</w:t>
+            </w:r>
           </w:p>
         </w:tc>
         <w:tc>
@@ -23929,14 +23817,12 @@
                 <w:sz w:val="20"/>
               </w:rPr>
             </w:pPr>
-            <w:proofErr w:type="spellStart"/>
             <w:r>
               <w:rPr>
                 <w:sz w:val="20"/>
               </w:rPr>
               <w:t>testGetGrupoClase</w:t>
             </w:r>
-            <w:proofErr w:type="spellEnd"/>
           </w:p>
         </w:tc>
         <w:tc>
@@ -23949,14 +23835,12 @@
                 <w:sz w:val="20"/>
               </w:rPr>
             </w:pPr>
-            <w:proofErr w:type="spellStart"/>
             <w:r>
               <w:rPr>
                 <w:sz w:val="20"/>
               </w:rPr>
               <w:t>DanzaResource</w:t>
             </w:r>
-            <w:proofErr w:type="spellEnd"/>
           </w:p>
         </w:tc>
         <w:tc>
@@ -23991,16 +23875,8 @@
               <w:rPr>
                 <w:sz w:val="20"/>
               </w:rPr>
-              <w:t xml:space="preserve">Lista </w:t>
-            </w:r>
-            <w:proofErr w:type="spellStart"/>
-            <w:r>
-              <w:rPr>
-                <w:sz w:val="20"/>
-              </w:rPr>
-              <w:t>GrupoClase</w:t>
-            </w:r>
-            <w:proofErr w:type="spellEnd"/>
+              <w:t>Lista GrupoClase</w:t>
+            </w:r>
           </w:p>
         </w:tc>
         <w:tc>
@@ -24033,14 +23909,12 @@
                 <w:sz w:val="20"/>
               </w:rPr>
             </w:pPr>
-            <w:proofErr w:type="spellStart"/>
             <w:r>
               <w:rPr>
                 <w:sz w:val="20"/>
               </w:rPr>
               <w:t>testRegistrarAlumno</w:t>
             </w:r>
-            <w:proofErr w:type="spellEnd"/>
           </w:p>
         </w:tc>
         <w:tc>
@@ -24053,14 +23927,12 @@
                 <w:sz w:val="20"/>
               </w:rPr>
             </w:pPr>
-            <w:proofErr w:type="spellStart"/>
             <w:r>
               <w:rPr>
                 <w:sz w:val="20"/>
               </w:rPr>
               <w:t>AlumnoResource</w:t>
             </w:r>
-            <w:proofErr w:type="spellEnd"/>
           </w:p>
         </w:tc>
         <w:tc>
@@ -24129,14 +24001,12 @@
                 <w:sz w:val="20"/>
               </w:rPr>
             </w:pPr>
-            <w:proofErr w:type="spellStart"/>
             <w:r>
               <w:rPr>
                 <w:sz w:val="20"/>
               </w:rPr>
               <w:t>testEliminarAlumno</w:t>
             </w:r>
-            <w:proofErr w:type="spellEnd"/>
           </w:p>
         </w:tc>
         <w:tc>
@@ -24149,14 +24019,12 @@
                 <w:sz w:val="20"/>
               </w:rPr>
             </w:pPr>
-            <w:proofErr w:type="spellStart"/>
             <w:r>
               <w:rPr>
                 <w:sz w:val="20"/>
               </w:rPr>
               <w:t>AlumnoResource</w:t>
             </w:r>
-            <w:proofErr w:type="spellEnd"/>
           </w:p>
         </w:tc>
         <w:tc>
@@ -24169,14 +24037,12 @@
                 <w:sz w:val="20"/>
               </w:rPr>
             </w:pPr>
-            <w:proofErr w:type="spellStart"/>
             <w:r>
               <w:rPr>
                 <w:sz w:val="20"/>
               </w:rPr>
               <w:t>idAlumno</w:t>
             </w:r>
-            <w:proofErr w:type="spellEnd"/>
           </w:p>
         </w:tc>
         <w:tc>
@@ -24227,14 +24093,12 @@
                 <w:sz w:val="20"/>
               </w:rPr>
             </w:pPr>
-            <w:proofErr w:type="spellStart"/>
             <w:r>
               <w:rPr>
                 <w:sz w:val="20"/>
               </w:rPr>
               <w:t>testModificarAlumno</w:t>
             </w:r>
-            <w:proofErr w:type="spellEnd"/>
           </w:p>
         </w:tc>
         <w:tc>
@@ -24247,14 +24111,12 @@
                 <w:sz w:val="20"/>
               </w:rPr>
             </w:pPr>
-            <w:proofErr w:type="spellStart"/>
             <w:r>
               <w:rPr>
                 <w:sz w:val="20"/>
               </w:rPr>
               <w:t>AlumnoResource</w:t>
             </w:r>
-            <w:proofErr w:type="spellEnd"/>
           </w:p>
         </w:tc>
         <w:tc>
@@ -24326,14 +24188,12 @@
                 <w:sz w:val="20"/>
               </w:rPr>
             </w:pPr>
-            <w:proofErr w:type="spellStart"/>
             <w:r>
               <w:rPr>
                 <w:sz w:val="20"/>
               </w:rPr>
               <w:t>testVisualizarRegistros</w:t>
             </w:r>
-            <w:proofErr w:type="spellEnd"/>
           </w:p>
         </w:tc>
         <w:tc>
@@ -24346,14 +24206,12 @@
                 <w:sz w:val="20"/>
               </w:rPr>
             </w:pPr>
-            <w:proofErr w:type="spellStart"/>
             <w:r>
               <w:rPr>
                 <w:sz w:val="20"/>
               </w:rPr>
               <w:t>AlumnoResource</w:t>
             </w:r>
-            <w:proofErr w:type="spellEnd"/>
           </w:p>
         </w:tc>
         <w:tc>
@@ -24384,14 +24242,12 @@
                 <w:sz w:val="20"/>
               </w:rPr>
             </w:pPr>
-            <w:proofErr w:type="spellStart"/>
             <w:r>
               <w:rPr>
                 <w:sz w:val="20"/>
               </w:rPr>
               <w:t>ListaAlumno</w:t>
             </w:r>
-            <w:proofErr w:type="spellEnd"/>
           </w:p>
         </w:tc>
         <w:tc>
@@ -24427,7 +24283,6 @@
                 <w:sz w:val="20"/>
               </w:rPr>
             </w:pPr>
-            <w:proofErr w:type="spellStart"/>
             <w:r>
               <w:rPr>
                 <w:sz w:val="20"/>
@@ -24435,7 +24290,6 @@
               <w:lastRenderedPageBreak/>
               <w:t>testGetAlumnoPorId</w:t>
             </w:r>
-            <w:proofErr w:type="spellEnd"/>
           </w:p>
         </w:tc>
         <w:tc>
@@ -24448,14 +24302,12 @@
                 <w:sz w:val="20"/>
               </w:rPr>
             </w:pPr>
-            <w:proofErr w:type="spellStart"/>
             <w:r>
               <w:rPr>
                 <w:sz w:val="20"/>
               </w:rPr>
               <w:t>AlumnoResource</w:t>
             </w:r>
-            <w:proofErr w:type="spellEnd"/>
           </w:p>
         </w:tc>
         <w:tc>
@@ -24524,14 +24376,12 @@
                 <w:sz w:val="20"/>
               </w:rPr>
             </w:pPr>
-            <w:proofErr w:type="spellStart"/>
             <w:r>
               <w:rPr>
                 <w:sz w:val="20"/>
               </w:rPr>
               <w:t>testBuscarAlumnoPorNombre</w:t>
             </w:r>
-            <w:proofErr w:type="spellEnd"/>
           </w:p>
         </w:tc>
         <w:tc>
@@ -24544,14 +24394,12 @@
                 <w:sz w:val="20"/>
               </w:rPr>
             </w:pPr>
-            <w:proofErr w:type="spellStart"/>
             <w:r>
               <w:rPr>
                 <w:sz w:val="20"/>
               </w:rPr>
               <w:t>AlumnoResource</w:t>
             </w:r>
-            <w:proofErr w:type="spellEnd"/>
           </w:p>
         </w:tc>
         <w:tc>
@@ -24564,19 +24412,11 @@
                 <w:sz w:val="20"/>
               </w:rPr>
             </w:pPr>
-            <w:proofErr w:type="spellStart"/>
-            <w:r>
-              <w:rPr>
-                <w:sz w:val="20"/>
-              </w:rPr>
-              <w:t>String</w:t>
-            </w:r>
-            <w:proofErr w:type="spellEnd"/>
-            <w:r>
-              <w:rPr>
-                <w:sz w:val="20"/>
-              </w:rPr>
-              <w:t xml:space="preserve"> nombre</w:t>
+            <w:r>
+              <w:rPr>
+                <w:sz w:val="20"/>
+              </w:rPr>
+              <w:t>String nombre</w:t>
             </w:r>
           </w:p>
         </w:tc>
@@ -24590,14 +24430,12 @@
                 <w:sz w:val="20"/>
               </w:rPr>
             </w:pPr>
-            <w:proofErr w:type="spellStart"/>
             <w:r>
               <w:rPr>
                 <w:sz w:val="20"/>
               </w:rPr>
               <w:t>ListaAlumno</w:t>
             </w:r>
-            <w:proofErr w:type="spellEnd"/>
           </w:p>
         </w:tc>
         <w:tc>
@@ -24630,14 +24468,12 @@
                 <w:sz w:val="20"/>
               </w:rPr>
             </w:pPr>
-            <w:proofErr w:type="spellStart"/>
             <w:r>
               <w:rPr>
                 <w:sz w:val="20"/>
               </w:rPr>
               <w:t>testGetALLNull</w:t>
             </w:r>
-            <w:proofErr w:type="spellEnd"/>
           </w:p>
         </w:tc>
         <w:tc>
@@ -24650,7 +24486,6 @@
                 <w:sz w:val="20"/>
               </w:rPr>
             </w:pPr>
-            <w:proofErr w:type="spellStart"/>
             <w:r>
               <w:rPr>
                 <w:sz w:val="20"/>
@@ -24663,7 +24498,6 @@
               </w:rPr>
               <w:t>Extended</w:t>
             </w:r>
-            <w:proofErr w:type="spellEnd"/>
           </w:p>
         </w:tc>
         <w:tc>
@@ -24698,16 +24532,8 @@
               <w:rPr>
                 <w:sz w:val="20"/>
               </w:rPr>
-              <w:t xml:space="preserve">Lista de </w:t>
-            </w:r>
-            <w:proofErr w:type="spellStart"/>
-            <w:r>
-              <w:rPr>
-                <w:sz w:val="20"/>
-              </w:rPr>
-              <w:t>tiposDanza</w:t>
-            </w:r>
-            <w:proofErr w:type="spellEnd"/>
+              <w:t>Lista de tiposDanza</w:t>
+            </w:r>
           </w:p>
         </w:tc>
         <w:tc>
@@ -24740,14 +24566,12 @@
                 <w:sz w:val="20"/>
               </w:rPr>
             </w:pPr>
-            <w:proofErr w:type="spellStart"/>
             <w:r>
               <w:rPr>
                 <w:sz w:val="20"/>
               </w:rPr>
               <w:t>testGetALL</w:t>
             </w:r>
-            <w:proofErr w:type="spellEnd"/>
           </w:p>
         </w:tc>
         <w:tc>
@@ -24760,7 +24584,6 @@
                 <w:sz w:val="20"/>
               </w:rPr>
             </w:pPr>
-            <w:proofErr w:type="spellStart"/>
             <w:r>
               <w:rPr>
                 <w:sz w:val="20"/>
@@ -24773,7 +24596,6 @@
               </w:rPr>
               <w:t>Extended</w:t>
             </w:r>
-            <w:proofErr w:type="spellEnd"/>
           </w:p>
         </w:tc>
         <w:tc>
@@ -24808,16 +24630,8 @@
               <w:rPr>
                 <w:sz w:val="20"/>
               </w:rPr>
-              <w:t xml:space="preserve">Lista de </w:t>
-            </w:r>
-            <w:proofErr w:type="spellStart"/>
-            <w:r>
-              <w:rPr>
-                <w:sz w:val="20"/>
-              </w:rPr>
-              <w:t>tiposDanza</w:t>
-            </w:r>
-            <w:proofErr w:type="spellEnd"/>
+              <w:t>Lista de tiposDanza</w:t>
+            </w:r>
           </w:p>
         </w:tc>
         <w:tc>
@@ -24850,14 +24664,12 @@
                 <w:sz w:val="20"/>
               </w:rPr>
             </w:pPr>
-            <w:proofErr w:type="spellStart"/>
             <w:r>
               <w:rPr>
                 <w:sz w:val="20"/>
               </w:rPr>
               <w:t>testGetAllMaestros</w:t>
             </w:r>
-            <w:proofErr w:type="spellEnd"/>
           </w:p>
         </w:tc>
         <w:tc>
@@ -24870,14 +24682,12 @@
                 <w:sz w:val="20"/>
               </w:rPr>
             </w:pPr>
-            <w:proofErr w:type="spellStart"/>
             <w:r>
               <w:rPr>
                 <w:sz w:val="20"/>
               </w:rPr>
               <w:t>MaestroJpaControllerExtTest</w:t>
             </w:r>
-            <w:proofErr w:type="spellEnd"/>
           </w:p>
         </w:tc>
         <w:tc>
@@ -24949,14 +24759,12 @@
                 <w:sz w:val="20"/>
               </w:rPr>
             </w:pPr>
-            <w:proofErr w:type="spellStart"/>
             <w:r>
               <w:rPr>
                 <w:sz w:val="20"/>
               </w:rPr>
               <w:t>testGetAllMaestrosNull</w:t>
             </w:r>
-            <w:proofErr w:type="spellEnd"/>
           </w:p>
         </w:tc>
         <w:tc>
@@ -24969,14 +24777,12 @@
                 <w:sz w:val="20"/>
               </w:rPr>
             </w:pPr>
-            <w:proofErr w:type="spellStart"/>
             <w:r>
               <w:rPr>
                 <w:sz w:val="20"/>
               </w:rPr>
               <w:t>MaestroJpaControllerExtTest</w:t>
             </w:r>
-            <w:proofErr w:type="spellEnd"/>
           </w:p>
         </w:tc>
         <w:tc>
@@ -25045,14 +24851,12 @@
                 <w:sz w:val="20"/>
               </w:rPr>
             </w:pPr>
-            <w:proofErr w:type="spellStart"/>
             <w:r>
               <w:rPr>
                 <w:sz w:val="20"/>
               </w:rPr>
               <w:t>testGetPorNombre</w:t>
             </w:r>
-            <w:proofErr w:type="spellEnd"/>
           </w:p>
         </w:tc>
         <w:tc>
@@ -25065,14 +24869,12 @@
                 <w:sz w:val="20"/>
               </w:rPr>
             </w:pPr>
-            <w:proofErr w:type="spellStart"/>
             <w:r>
               <w:rPr>
                 <w:sz w:val="20"/>
               </w:rPr>
               <w:t>MaestroJpaControllerExtTest</w:t>
             </w:r>
-            <w:proofErr w:type="spellEnd"/>
           </w:p>
         </w:tc>
         <w:tc>
@@ -25085,19 +24887,11 @@
                 <w:sz w:val="20"/>
               </w:rPr>
             </w:pPr>
-            <w:proofErr w:type="spellStart"/>
-            <w:r>
-              <w:rPr>
-                <w:sz w:val="20"/>
-              </w:rPr>
-              <w:t>String</w:t>
-            </w:r>
-            <w:proofErr w:type="spellEnd"/>
-            <w:r>
-              <w:rPr>
-                <w:sz w:val="20"/>
-              </w:rPr>
-              <w:t xml:space="preserve"> nombre</w:t>
+            <w:r>
+              <w:rPr>
+                <w:sz w:val="20"/>
+              </w:rPr>
+              <w:t>String nombre</w:t>
             </w:r>
           </w:p>
         </w:tc>
@@ -25149,14 +24943,12 @@
                 <w:sz w:val="20"/>
               </w:rPr>
             </w:pPr>
-            <w:proofErr w:type="spellStart"/>
             <w:r>
               <w:rPr>
                 <w:sz w:val="20"/>
               </w:rPr>
               <w:t>testGetAlumnoFromNombre</w:t>
             </w:r>
-            <w:proofErr w:type="spellEnd"/>
           </w:p>
         </w:tc>
         <w:tc>
@@ -25169,14 +24961,12 @@
                 <w:sz w:val="20"/>
               </w:rPr>
             </w:pPr>
-            <w:proofErr w:type="spellStart"/>
             <w:r>
               <w:rPr>
                 <w:sz w:val="20"/>
               </w:rPr>
               <w:t>AlumnoJpaControllerExtended</w:t>
             </w:r>
-            <w:proofErr w:type="spellEnd"/>
           </w:p>
         </w:tc>
         <w:tc>
@@ -25189,19 +24979,11 @@
                 <w:sz w:val="20"/>
               </w:rPr>
             </w:pPr>
-            <w:proofErr w:type="spellStart"/>
-            <w:r>
-              <w:rPr>
-                <w:sz w:val="20"/>
-              </w:rPr>
-              <w:t>String</w:t>
-            </w:r>
-            <w:proofErr w:type="spellEnd"/>
-            <w:r>
-              <w:rPr>
-                <w:sz w:val="20"/>
-              </w:rPr>
-              <w:t xml:space="preserve"> nombre</w:t>
+            <w:r>
+              <w:rPr>
+                <w:sz w:val="20"/>
+              </w:rPr>
+              <w:t>String nombre</w:t>
             </w:r>
           </w:p>
         </w:tc>
@@ -25253,14 +25035,12 @@
                 <w:sz w:val="20"/>
               </w:rPr>
             </w:pPr>
-            <w:proofErr w:type="spellStart"/>
             <w:r>
               <w:rPr>
                 <w:sz w:val="20"/>
               </w:rPr>
               <w:t>testGetAlumnoFromCorreo</w:t>
             </w:r>
-            <w:proofErr w:type="spellEnd"/>
           </w:p>
         </w:tc>
         <w:tc>
@@ -25273,14 +25053,12 @@
                 <w:sz w:val="20"/>
               </w:rPr>
             </w:pPr>
-            <w:proofErr w:type="spellStart"/>
             <w:r>
               <w:rPr>
                 <w:sz w:val="20"/>
               </w:rPr>
               <w:t>AlumnoJpaControllerExtended</w:t>
             </w:r>
-            <w:proofErr w:type="spellEnd"/>
           </w:p>
         </w:tc>
         <w:tc>
@@ -25293,19 +25071,11 @@
                 <w:sz w:val="20"/>
               </w:rPr>
             </w:pPr>
-            <w:proofErr w:type="spellStart"/>
-            <w:r>
-              <w:rPr>
-                <w:sz w:val="20"/>
-              </w:rPr>
-              <w:t>String</w:t>
-            </w:r>
-            <w:proofErr w:type="spellEnd"/>
-            <w:r>
-              <w:rPr>
-                <w:sz w:val="20"/>
-              </w:rPr>
-              <w:t xml:space="preserve"> correo</w:t>
+            <w:r>
+              <w:rPr>
+                <w:sz w:val="20"/>
+              </w:rPr>
+              <w:t>String correo</w:t>
             </w:r>
           </w:p>
         </w:tc>
@@ -25357,14 +25127,12 @@
                 <w:sz w:val="20"/>
               </w:rPr>
             </w:pPr>
-            <w:proofErr w:type="spellStart"/>
             <w:r>
               <w:rPr>
                 <w:sz w:val="20"/>
               </w:rPr>
               <w:t>testGetAllAlumnos</w:t>
             </w:r>
-            <w:proofErr w:type="spellEnd"/>
           </w:p>
         </w:tc>
         <w:tc>
@@ -25377,14 +25145,12 @@
                 <w:sz w:val="20"/>
               </w:rPr>
             </w:pPr>
-            <w:proofErr w:type="spellStart"/>
             <w:r>
               <w:rPr>
                 <w:sz w:val="20"/>
               </w:rPr>
               <w:t>AlumnoJpaControllerExtended</w:t>
             </w:r>
-            <w:proofErr w:type="spellEnd"/>
           </w:p>
         </w:tc>
         <w:tc>
@@ -29442,7 +29208,7 @@
 </file>
 
 <file path=customXml/itemProps1.xml><?xml version="1.0" encoding="utf-8"?>
-<ds:datastoreItem xmlns:ds="http://schemas.openxmlformats.org/officeDocument/2006/customXml" ds:itemID="{653C73CA-B641-481D-AE48-8A7A90B1AA74}">
+<ds:datastoreItem xmlns:ds="http://schemas.openxmlformats.org/officeDocument/2006/customXml" ds:itemID="{BE8A4126-C673-4705-8AE2-FD4C593FEE91}">
   <ds:schemaRefs>
     <ds:schemaRef ds:uri="http://schemas.openxmlformats.org/officeDocument/2006/bibliography"/>
   </ds:schemaRefs>

</xml_diff>